<commit_message>
Serge changed the file structure All mockup frames are cooked and I also created a systematic structure for each frames. Also modified the README file
</commit_message>
<xml_diff>
--- a/miscellaneous/ms-script-animation-mm.docx
+++ b/miscellaneous/ms-script-animation-mm.docx
@@ -91,10 +91,13 @@
           <w:szCs w:val="28"/>
           <w:lang w:val="en-US"/>
         </w:rPr>
-        <w:t xml:space="preserve">Vibiesca, Serge </w:t>
-      </w:r>
-      <w:proofErr w:type="spellStart"/>
-      <w:r>
+        <w:t>Vibiesca, Serge Ivon E.</w:t>
+      </w:r>
+    </w:p>
+    <w:p>
+      <w:pPr>
+        <w:spacing w:after="0"/>
+        <w:jc w:val="both"/>
         <w:rPr>
           <w:b/>
           <w:bCs/>
@@ -102,9 +105,7 @@
           <w:szCs w:val="28"/>
           <w:lang w:val="en-US"/>
         </w:rPr>
-        <w:t>Ivon</w:t>
-      </w:r>
-      <w:proofErr w:type="spellEnd"/>
+      </w:pPr>
       <w:r>
         <w:rPr>
           <w:b/>
@@ -113,52 +114,7 @@
           <w:szCs w:val="28"/>
           <w:lang w:val="en-US"/>
         </w:rPr>
-        <w:t xml:space="preserve"> E.</w:t>
-      </w:r>
-    </w:p>
-    <w:p>
-      <w:pPr>
-        <w:spacing w:after="0"/>
-        <w:jc w:val="both"/>
-        <w:rPr>
-          <w:b/>
-          <w:bCs/>
-          <w:sz w:val="28"/>
-          <w:szCs w:val="28"/>
-          <w:lang w:val="en-US"/>
-        </w:rPr>
-      </w:pPr>
-      <w:r>
-        <w:rPr>
-          <w:b/>
-          <w:bCs/>
-          <w:sz w:val="28"/>
-          <w:szCs w:val="28"/>
-          <w:lang w:val="en-US"/>
-        </w:rPr>
-        <w:t xml:space="preserve">Villanueva, Cyrus </w:t>
-      </w:r>
-      <w:proofErr w:type="spellStart"/>
-      <w:r>
-        <w:rPr>
-          <w:b/>
-          <w:bCs/>
-          <w:sz w:val="28"/>
-          <w:szCs w:val="28"/>
-          <w:lang w:val="en-US"/>
-        </w:rPr>
-        <w:t>Jeurell</w:t>
-      </w:r>
-      <w:proofErr w:type="spellEnd"/>
-      <w:r>
-        <w:rPr>
-          <w:b/>
-          <w:bCs/>
-          <w:sz w:val="28"/>
-          <w:szCs w:val="28"/>
-          <w:lang w:val="en-US"/>
-        </w:rPr>
-        <w:t xml:space="preserve"> Y.</w:t>
+        <w:t>Villanueva, Cyrus Jeurell Y.</w:t>
       </w:r>
     </w:p>
     <w:p>
@@ -3500,6 +3456,12 @@
         </w:rPr>
         <w:t xml:space="preserve"> all.</w:t>
       </w:r>
+      <w:r>
+        <w:rPr>
+          <w:szCs w:val="28"/>
+        </w:rPr>
+        <w:t xml:space="preserve"> I’ll go outside for a walk.</w:t>
+      </w:r>
     </w:p>
     <w:p>
       <w:pPr>
@@ -3640,7 +3602,6 @@
           <w:color w:val="ED7D31" w:themeColor="accent2"/>
           <w:szCs w:val="28"/>
         </w:rPr>
-        <w:lastRenderedPageBreak/>
         <w:t>Cue in gloomy or curious music.</w:t>
       </w:r>
     </w:p>
@@ -3741,7 +3702,7 @@
           <w:noProof/>
           <w:szCs w:val="28"/>
         </w:rPr>
-        <w:t xml:space="preserve">animals poaching for humanly purpose like the skin that comes from the endangered animals or from the tusk of the elephants that sits on pianos, from the freshwater that gets polluted by the factory that emits toxic waste, to </w:t>
+        <w:t xml:space="preserve">the freshwater that gets polluted by the factory that emits toxic waste, to </w:t>
       </w:r>
       <w:r>
         <w:rPr>
@@ -3771,15 +3732,13 @@
         </w:rPr>
         <w:t>estration these people are doing. I wish I could help</w:t>
       </w:r>
-    </w:p>
-    <w:p>
-      <w:pPr>
-        <w:spacing w:after="0"/>
+      <w:r>
         <w:rPr>
           <w:noProof/>
           <w:szCs w:val="28"/>
         </w:rPr>
-      </w:pPr>
+        <w:t>.</w:t>
+      </w:r>
     </w:p>
     <w:p>
       <w:pPr>
@@ -4374,545 +4333,545 @@
         </w:rPr>
         <w:t>”</w:t>
       </w:r>
-    </w:p>
-    <w:p>
-      <w:pPr>
-        <w:spacing w:after="0"/>
-        <w:rPr>
-          <w:szCs w:val="28"/>
-        </w:rPr>
-      </w:pPr>
-    </w:p>
-    <w:p>
-      <w:pPr>
-        <w:spacing w:after="0"/>
-        <w:rPr>
-          <w:szCs w:val="28"/>
-        </w:rPr>
-      </w:pPr>
-    </w:p>
-    <w:p>
-      <w:pPr>
-        <w:spacing w:after="0"/>
-        <w:jc w:val="center"/>
-        <w:rPr>
-          <w:i/>
-          <w:color w:val="ED7D31" w:themeColor="accent2"/>
-          <w:szCs w:val="28"/>
-        </w:rPr>
-      </w:pPr>
-      <w:r>
-        <w:rPr>
-          <w:i/>
-          <w:color w:val="ED7D31" w:themeColor="accent2"/>
-          <w:szCs w:val="28"/>
-        </w:rPr>
-        <w:lastRenderedPageBreak/>
-        <w:t>Reuse scene 5 where multiple environmental degradations are being committed.</w:t>
-      </w:r>
-    </w:p>
-    <w:p>
-      <w:pPr>
-        <w:spacing w:after="0"/>
-        <w:jc w:val="center"/>
-        <w:rPr>
-          <w:i/>
-          <w:color w:val="ED7D31" w:themeColor="accent2"/>
-          <w:szCs w:val="28"/>
-        </w:rPr>
-      </w:pPr>
-      <w:r>
-        <w:rPr>
-          <w:i/>
-          <w:color w:val="ED7D31" w:themeColor="accent2"/>
-          <w:szCs w:val="28"/>
-        </w:rPr>
-        <w:t>Worsen the situation every iteration, just like squidward’s suicide scene.</w:t>
-      </w:r>
-    </w:p>
-    <w:p>
-      <w:pPr>
-        <w:spacing w:after="0"/>
-        <w:jc w:val="center"/>
-        <w:rPr>
-          <w:i/>
-          <w:color w:val="ED7D31" w:themeColor="accent2"/>
-          <w:szCs w:val="28"/>
-        </w:rPr>
-      </w:pPr>
-      <w:r>
-        <w:rPr>
-          <w:i/>
-          <w:color w:val="ED7D31" w:themeColor="accent2"/>
-          <w:szCs w:val="28"/>
-        </w:rPr>
-        <w:t>Cue in gradually escalating horror sound.</w:t>
-      </w:r>
-    </w:p>
-    <w:p>
-      <w:pPr>
-        <w:spacing w:after="0"/>
-        <w:jc w:val="center"/>
-        <w:rPr>
-          <w:szCs w:val="28"/>
-        </w:rPr>
-      </w:pPr>
-      <w:r>
-        <w:rPr>
-          <w:b/>
-          <w:szCs w:val="28"/>
-        </w:rPr>
-        <w:t xml:space="preserve">Scene </w:t>
-      </w:r>
-      <w:r>
-        <w:rPr>
-          <w:b/>
-          <w:szCs w:val="28"/>
-        </w:rPr>
-        <w:t>9:</w:t>
-      </w:r>
-      <w:r>
-        <w:rPr>
-          <w:b/>
-          <w:szCs w:val="28"/>
-        </w:rPr>
-        <w:t xml:space="preserve"> </w:t>
-      </w:r>
-      <w:r>
-        <w:rPr>
-          <w:b/>
-          <w:szCs w:val="28"/>
-        </w:rPr>
-        <w:t>Same thing every day.</w:t>
-      </w:r>
-    </w:p>
-    <w:p>
-      <w:pPr>
-        <w:spacing w:after="0"/>
-        <w:rPr>
-          <w:noProof/>
-          <w:szCs w:val="28"/>
-        </w:rPr>
-      </w:pPr>
-      <w:r>
-        <w:rPr>
-          <w:szCs w:val="28"/>
-        </w:rPr>
-        <w:t>This is nothing new, every day feels the same, seeing this people and never bother talking about it.</w:t>
-      </w:r>
-    </w:p>
-    <w:p>
-      <w:pPr>
-        <w:spacing w:after="0"/>
-        <w:rPr>
-          <w:noProof/>
-          <w:szCs w:val="28"/>
-        </w:rPr>
-      </w:pPr>
-    </w:p>
-    <w:p>
-      <w:pPr>
-        <w:spacing w:after="0"/>
-        <w:rPr>
-          <w:noProof/>
-          <w:szCs w:val="28"/>
-        </w:rPr>
-      </w:pPr>
-    </w:p>
-    <w:p>
-      <w:pPr>
-        <w:spacing w:after="0"/>
-        <w:jc w:val="center"/>
-        <w:rPr>
-          <w:i/>
-          <w:color w:val="ED7D31" w:themeColor="accent2"/>
-          <w:szCs w:val="28"/>
-        </w:rPr>
-      </w:pPr>
-      <w:r>
-        <w:rPr>
-          <w:i/>
-          <w:color w:val="ED7D31" w:themeColor="accent2"/>
-          <w:szCs w:val="28"/>
-        </w:rPr>
-        <w:t>This scene is like the Aftermath scene ACT III from Call of Duty 4</w:t>
-      </w:r>
-    </w:p>
-    <w:p>
-      <w:pPr>
-        <w:spacing w:after="0"/>
-        <w:jc w:val="center"/>
-        <w:rPr>
-          <w:i/>
-          <w:color w:val="ED7D31" w:themeColor="accent2"/>
-          <w:szCs w:val="28"/>
-        </w:rPr>
-      </w:pPr>
-      <w:r>
-        <w:rPr>
-          <w:i/>
-          <w:color w:val="ED7D31" w:themeColor="accent2"/>
-          <w:szCs w:val="28"/>
-        </w:rPr>
-        <w:t>Everything and everywhere is devastated.</w:t>
-      </w:r>
-    </w:p>
-    <w:p>
-      <w:pPr>
-        <w:spacing w:after="0"/>
-        <w:jc w:val="center"/>
-        <w:rPr>
-          <w:i/>
-          <w:color w:val="ED7D31" w:themeColor="accent2"/>
-          <w:szCs w:val="28"/>
-        </w:rPr>
-      </w:pPr>
-      <w:r>
-        <w:rPr>
-          <w:i/>
-          <w:color w:val="ED7D31" w:themeColor="accent2"/>
-          <w:szCs w:val="28"/>
-        </w:rPr>
-        <w:t>Low and ominous sound.</w:t>
-      </w:r>
-    </w:p>
-    <w:p>
-      <w:pPr>
-        <w:spacing w:after="0"/>
-        <w:jc w:val="center"/>
-        <w:rPr>
-          <w:szCs w:val="28"/>
-        </w:rPr>
-      </w:pPr>
-      <w:r>
-        <w:rPr>
-          <w:b/>
-          <w:szCs w:val="28"/>
-        </w:rPr>
-        <w:t xml:space="preserve">Scene </w:t>
-      </w:r>
-      <w:r>
-        <w:rPr>
-          <w:b/>
-          <w:szCs w:val="28"/>
-        </w:rPr>
-        <w:t>10:</w:t>
-      </w:r>
-      <w:r>
-        <w:rPr>
-          <w:b/>
-          <w:szCs w:val="28"/>
-        </w:rPr>
-        <w:t xml:space="preserve"> </w:t>
-      </w:r>
-      <w:r>
-        <w:rPr>
-          <w:b/>
-          <w:szCs w:val="28"/>
-        </w:rPr>
-        <w:t>Payback.</w:t>
-      </w:r>
-    </w:p>
-    <w:p>
-      <w:pPr>
-        <w:spacing w:after="0"/>
-        <w:rPr>
-          <w:noProof/>
-          <w:szCs w:val="28"/>
-        </w:rPr>
-      </w:pPr>
-      <w:r>
-        <w:rPr>
-          <w:noProof/>
-          <w:szCs w:val="28"/>
-        </w:rPr>
-        <w:t>I’m sorry I failed you mother nature, I know that I cannot make it up to you anymore, but one thing’s for sure: you can make a change. Yes you, the person who is watching me right now.</w:t>
-      </w:r>
-    </w:p>
-    <w:p>
-      <w:pPr>
-        <w:spacing w:after="0"/>
-        <w:rPr>
-          <w:noProof/>
-          <w:szCs w:val="28"/>
-        </w:rPr>
-      </w:pPr>
-      <w:r>
-        <w:rPr>
-          <w:noProof/>
-          <w:szCs w:val="28"/>
-        </w:rPr>
-        <w:t xml:space="preserve"> </w:t>
-      </w:r>
-    </w:p>
-    <w:p>
-      <w:pPr>
-        <w:spacing w:after="0"/>
-        <w:jc w:val="center"/>
-        <w:rPr>
-          <w:i/>
-          <w:color w:val="ED7D31" w:themeColor="accent2"/>
-          <w:szCs w:val="28"/>
-        </w:rPr>
-      </w:pPr>
-      <w:r>
-        <w:rPr>
-          <w:i/>
-          <w:color w:val="ED7D31" w:themeColor="accent2"/>
-          <w:szCs w:val="28"/>
-        </w:rPr>
-        <w:t>Maki escapes and breaks the fourth wall.</w:t>
-      </w:r>
-    </w:p>
-    <w:p>
-      <w:pPr>
-        <w:spacing w:after="0"/>
-        <w:jc w:val="center"/>
-        <w:rPr>
-          <w:i/>
-          <w:color w:val="ED7D31" w:themeColor="accent2"/>
-          <w:szCs w:val="28"/>
-        </w:rPr>
-      </w:pPr>
-    </w:p>
-    <w:p>
-      <w:pPr>
-        <w:spacing w:after="0"/>
-        <w:rPr>
-          <w:szCs w:val="28"/>
-        </w:rPr>
-      </w:pPr>
-      <w:r>
-        <w:rPr>
-          <w:szCs w:val="28"/>
-        </w:rPr>
-        <w:t xml:space="preserve">“What goes around comes back around.” Nature is only one, please take care of it </w:t>
-      </w:r>
-      <w:r>
-        <w:rPr>
-          <w:szCs w:val="28"/>
-        </w:rPr>
-        <w:t>for you and for the next generations.</w:t>
-      </w:r>
-    </w:p>
-    <w:p>
-      <w:pPr>
-        <w:spacing w:after="0"/>
-        <w:rPr>
-          <w:szCs w:val="28"/>
-        </w:rPr>
-      </w:pPr>
-    </w:p>
-    <w:p>
-      <w:pPr>
-        <w:spacing w:after="0"/>
-        <w:jc w:val="center"/>
-        <w:rPr>
-          <w:szCs w:val="28"/>
-        </w:rPr>
-      </w:pPr>
-      <w:r>
-        <w:rPr>
-          <w:i/>
-          <w:color w:val="ED7D31" w:themeColor="accent2"/>
-          <w:szCs w:val="28"/>
-        </w:rPr>
-        <w:t>That fourth wall screen fades into black and we’re back at the laptop scene again (scene 0)</w:t>
-      </w:r>
-    </w:p>
-    <w:p>
-      <w:pPr>
-        <w:spacing w:after="0"/>
-        <w:rPr>
-          <w:szCs w:val="28"/>
-        </w:rPr>
-      </w:pPr>
-    </w:p>
-    <w:p>
-      <w:pPr>
-        <w:spacing w:after="0"/>
-        <w:jc w:val="center"/>
-        <w:rPr>
-          <w:szCs w:val="28"/>
-        </w:rPr>
-      </w:pPr>
-      <w:r>
-        <w:rPr>
-          <w:b/>
-          <w:szCs w:val="28"/>
-        </w:rPr>
-        <w:t xml:space="preserve">Scene </w:t>
-      </w:r>
-      <w:r>
-        <w:rPr>
-          <w:b/>
-          <w:szCs w:val="28"/>
-        </w:rPr>
-        <w:t>11:</w:t>
-      </w:r>
-      <w:r>
-        <w:rPr>
-          <w:b/>
-          <w:szCs w:val="28"/>
-        </w:rPr>
-        <w:t xml:space="preserve"> </w:t>
-      </w:r>
-      <w:r>
-        <w:rPr>
-          <w:b/>
-          <w:szCs w:val="28"/>
-        </w:rPr>
-        <w:t>Revelation.</w:t>
-      </w:r>
-    </w:p>
-    <w:p>
-      <w:pPr>
-        <w:spacing w:after="0"/>
-        <w:rPr>
-          <w:szCs w:val="28"/>
-        </w:rPr>
-      </w:pPr>
-      <w:r>
-        <w:rPr>
-          <w:szCs w:val="28"/>
-        </w:rPr>
-        <w:t>By the time I am typing my experience, I hope that someone out there would see this and help save the humanity.</w:t>
-      </w:r>
-    </w:p>
-    <w:p>
-      <w:pPr>
-        <w:spacing w:after="0"/>
-        <w:rPr>
-          <w:szCs w:val="28"/>
-        </w:rPr>
-      </w:pPr>
-    </w:p>
-    <w:p>
-      <w:pPr>
-        <w:spacing w:after="0"/>
-        <w:jc w:val="center"/>
-        <w:rPr>
-          <w:i/>
-          <w:color w:val="ED7D31" w:themeColor="accent2"/>
-          <w:szCs w:val="28"/>
-        </w:rPr>
-      </w:pPr>
-      <w:r>
-        <w:rPr>
-          <w:i/>
-          <w:color w:val="ED7D31" w:themeColor="accent2"/>
-          <w:szCs w:val="28"/>
-        </w:rPr>
-        <w:t>After exiting the laptop focus, c</w:t>
-      </w:r>
-      <w:r>
-        <w:rPr>
-          <w:i/>
-          <w:color w:val="ED7D31" w:themeColor="accent2"/>
-          <w:szCs w:val="28"/>
-        </w:rPr>
-        <w:t xml:space="preserve">amera zooms out to reveal Maki’s situation: </w:t>
-      </w:r>
-      <w:r>
-        <w:rPr>
-          <w:i/>
-          <w:color w:val="ED7D31" w:themeColor="accent2"/>
-          <w:szCs w:val="28"/>
-        </w:rPr>
-        <w:t>on a devastated house, but still writing on his journal, taking accounts of the things that happened with his life.</w:t>
-      </w:r>
-    </w:p>
-    <w:p>
-      <w:pPr>
-        <w:spacing w:after="0"/>
-        <w:jc w:val="center"/>
-        <w:rPr>
-          <w:i/>
-          <w:color w:val="ED7D31" w:themeColor="accent2"/>
-          <w:szCs w:val="28"/>
-        </w:rPr>
-      </w:pPr>
-    </w:p>
-    <w:p>
-      <w:pPr>
-        <w:spacing w:after="0"/>
-        <w:jc w:val="center"/>
-        <w:rPr>
-          <w:i/>
-          <w:color w:val="ED7D31" w:themeColor="accent2"/>
-          <w:szCs w:val="28"/>
-        </w:rPr>
-      </w:pPr>
-      <w:r>
-        <w:rPr>
-          <w:i/>
-          <w:color w:val="ED7D31" w:themeColor="accent2"/>
-          <w:szCs w:val="28"/>
-        </w:rPr>
-        <w:t>Maybe cue in some ending sound.</w:t>
-      </w:r>
-    </w:p>
-    <w:p>
-      <w:pPr>
-        <w:spacing w:after="0"/>
-        <w:jc w:val="center"/>
-        <w:rPr>
-          <w:i/>
-          <w:color w:val="ED7D31" w:themeColor="accent2"/>
-          <w:szCs w:val="28"/>
-        </w:rPr>
-      </w:pPr>
-    </w:p>
-    <w:p>
-      <w:pPr>
-        <w:spacing w:after="0"/>
-        <w:jc w:val="center"/>
-        <w:rPr>
-          <w:i/>
-          <w:color w:val="ED7D31" w:themeColor="accent2"/>
-          <w:szCs w:val="28"/>
-        </w:rPr>
-      </w:pPr>
-      <w:r>
-        <w:rPr>
-          <w:b/>
-          <w:i/>
-          <w:color w:val="ED7D31" w:themeColor="accent2"/>
-          <w:szCs w:val="28"/>
-          <w:u w:val="single"/>
-        </w:rPr>
-        <w:t xml:space="preserve">Static happens and starts destroying Maki’s world. </w:t>
-      </w:r>
-      <w:r>
-        <w:rPr>
-          <w:b/>
-          <w:i/>
-          <w:color w:val="ED7D31" w:themeColor="accent2"/>
-          <w:szCs w:val="28"/>
-          <w:u w:val="single"/>
-        </w:rPr>
-        <w:t>The e</w:t>
-      </w:r>
-      <w:r>
-        <w:rPr>
-          <w:b/>
-          <w:i/>
-          <w:color w:val="ED7D31" w:themeColor="accent2"/>
-          <w:szCs w:val="28"/>
-          <w:u w:val="single"/>
-        </w:rPr>
-        <w:t>nd</w:t>
-      </w:r>
-      <w:r>
-        <w:rPr>
-          <w:i/>
-          <w:color w:val="ED7D31" w:themeColor="accent2"/>
-          <w:szCs w:val="28"/>
-        </w:rPr>
-        <w:t>.</w:t>
-      </w:r>
       <w:bookmarkStart w:id="0" w:name="_GoBack"/>
       <w:bookmarkEnd w:id="0"/>
+    </w:p>
+    <w:p>
+      <w:pPr>
+        <w:spacing w:after="0"/>
+        <w:rPr>
+          <w:szCs w:val="28"/>
+        </w:rPr>
+      </w:pPr>
+    </w:p>
+    <w:p>
+      <w:pPr>
+        <w:spacing w:after="0"/>
+        <w:rPr>
+          <w:szCs w:val="28"/>
+        </w:rPr>
+      </w:pPr>
+    </w:p>
+    <w:p>
+      <w:pPr>
+        <w:spacing w:after="0"/>
+        <w:jc w:val="center"/>
+        <w:rPr>
+          <w:i/>
+          <w:color w:val="ED7D31" w:themeColor="accent2"/>
+          <w:szCs w:val="28"/>
+        </w:rPr>
+      </w:pPr>
+      <w:r>
+        <w:rPr>
+          <w:i/>
+          <w:color w:val="ED7D31" w:themeColor="accent2"/>
+          <w:szCs w:val="28"/>
+        </w:rPr>
+        <w:t>Reuse scene 5 where multiple environmental degradations are being committed.</w:t>
+      </w:r>
+    </w:p>
+    <w:p>
+      <w:pPr>
+        <w:spacing w:after="0"/>
+        <w:jc w:val="center"/>
+        <w:rPr>
+          <w:i/>
+          <w:color w:val="ED7D31" w:themeColor="accent2"/>
+          <w:szCs w:val="28"/>
+        </w:rPr>
+      </w:pPr>
+      <w:r>
+        <w:rPr>
+          <w:i/>
+          <w:color w:val="ED7D31" w:themeColor="accent2"/>
+          <w:szCs w:val="28"/>
+        </w:rPr>
+        <w:t>Worsen the situation every iteration, just like squidward’s suicide scene.</w:t>
+      </w:r>
+    </w:p>
+    <w:p>
+      <w:pPr>
+        <w:spacing w:after="0"/>
+        <w:jc w:val="center"/>
+        <w:rPr>
+          <w:i/>
+          <w:color w:val="ED7D31" w:themeColor="accent2"/>
+          <w:szCs w:val="28"/>
+        </w:rPr>
+      </w:pPr>
+      <w:r>
+        <w:rPr>
+          <w:i/>
+          <w:color w:val="ED7D31" w:themeColor="accent2"/>
+          <w:szCs w:val="28"/>
+        </w:rPr>
+        <w:lastRenderedPageBreak/>
+        <w:t>Cue in gradually escalating horror sound.</w:t>
+      </w:r>
+    </w:p>
+    <w:p>
+      <w:pPr>
+        <w:spacing w:after="0"/>
+        <w:jc w:val="center"/>
+        <w:rPr>
+          <w:szCs w:val="28"/>
+        </w:rPr>
+      </w:pPr>
+      <w:r>
+        <w:rPr>
+          <w:b/>
+          <w:szCs w:val="28"/>
+        </w:rPr>
+        <w:t xml:space="preserve">Scene </w:t>
+      </w:r>
+      <w:r>
+        <w:rPr>
+          <w:b/>
+          <w:szCs w:val="28"/>
+        </w:rPr>
+        <w:t>9:</w:t>
+      </w:r>
+      <w:r>
+        <w:rPr>
+          <w:b/>
+          <w:szCs w:val="28"/>
+        </w:rPr>
+        <w:t xml:space="preserve"> </w:t>
+      </w:r>
+      <w:r>
+        <w:rPr>
+          <w:b/>
+          <w:szCs w:val="28"/>
+        </w:rPr>
+        <w:t>Same thing every day.</w:t>
+      </w:r>
+    </w:p>
+    <w:p>
+      <w:pPr>
+        <w:spacing w:after="0"/>
+        <w:rPr>
+          <w:noProof/>
+          <w:szCs w:val="28"/>
+        </w:rPr>
+      </w:pPr>
+      <w:r>
+        <w:rPr>
+          <w:szCs w:val="28"/>
+        </w:rPr>
+        <w:t>This is nothing new, every day feels the same, seeing this people and never bother talking about it.</w:t>
+      </w:r>
+    </w:p>
+    <w:p>
+      <w:pPr>
+        <w:spacing w:after="0"/>
+        <w:rPr>
+          <w:noProof/>
+          <w:szCs w:val="28"/>
+        </w:rPr>
+      </w:pPr>
+    </w:p>
+    <w:p>
+      <w:pPr>
+        <w:spacing w:after="0"/>
+        <w:rPr>
+          <w:noProof/>
+          <w:szCs w:val="28"/>
+        </w:rPr>
+      </w:pPr>
+    </w:p>
+    <w:p>
+      <w:pPr>
+        <w:spacing w:after="0"/>
+        <w:jc w:val="center"/>
+        <w:rPr>
+          <w:i/>
+          <w:color w:val="ED7D31" w:themeColor="accent2"/>
+          <w:szCs w:val="28"/>
+        </w:rPr>
+      </w:pPr>
+      <w:r>
+        <w:rPr>
+          <w:i/>
+          <w:color w:val="ED7D31" w:themeColor="accent2"/>
+          <w:szCs w:val="28"/>
+        </w:rPr>
+        <w:t>This scene is like the Aftermath scene ACT III from Call of Duty 4</w:t>
+      </w:r>
+    </w:p>
+    <w:p>
+      <w:pPr>
+        <w:spacing w:after="0"/>
+        <w:jc w:val="center"/>
+        <w:rPr>
+          <w:i/>
+          <w:color w:val="ED7D31" w:themeColor="accent2"/>
+          <w:szCs w:val="28"/>
+        </w:rPr>
+      </w:pPr>
+      <w:r>
+        <w:rPr>
+          <w:i/>
+          <w:color w:val="ED7D31" w:themeColor="accent2"/>
+          <w:szCs w:val="28"/>
+        </w:rPr>
+        <w:t>Everything and everywhere is devastated.</w:t>
+      </w:r>
+    </w:p>
+    <w:p>
+      <w:pPr>
+        <w:spacing w:after="0"/>
+        <w:jc w:val="center"/>
+        <w:rPr>
+          <w:i/>
+          <w:color w:val="ED7D31" w:themeColor="accent2"/>
+          <w:szCs w:val="28"/>
+        </w:rPr>
+      </w:pPr>
+      <w:r>
+        <w:rPr>
+          <w:i/>
+          <w:color w:val="ED7D31" w:themeColor="accent2"/>
+          <w:szCs w:val="28"/>
+        </w:rPr>
+        <w:t>Low and ominous sound.</w:t>
+      </w:r>
+    </w:p>
+    <w:p>
+      <w:pPr>
+        <w:spacing w:after="0"/>
+        <w:jc w:val="center"/>
+        <w:rPr>
+          <w:szCs w:val="28"/>
+        </w:rPr>
+      </w:pPr>
+      <w:r>
+        <w:rPr>
+          <w:b/>
+          <w:szCs w:val="28"/>
+        </w:rPr>
+        <w:t xml:space="preserve">Scene </w:t>
+      </w:r>
+      <w:r>
+        <w:rPr>
+          <w:b/>
+          <w:szCs w:val="28"/>
+        </w:rPr>
+        <w:t>10:</w:t>
+      </w:r>
+      <w:r>
+        <w:rPr>
+          <w:b/>
+          <w:szCs w:val="28"/>
+        </w:rPr>
+        <w:t xml:space="preserve"> </w:t>
+      </w:r>
+      <w:r>
+        <w:rPr>
+          <w:b/>
+          <w:szCs w:val="28"/>
+        </w:rPr>
+        <w:t>Payback.</w:t>
+      </w:r>
+    </w:p>
+    <w:p>
+      <w:pPr>
+        <w:spacing w:after="0"/>
+        <w:rPr>
+          <w:noProof/>
+          <w:szCs w:val="28"/>
+        </w:rPr>
+      </w:pPr>
+      <w:r>
+        <w:rPr>
+          <w:noProof/>
+          <w:szCs w:val="28"/>
+        </w:rPr>
+        <w:t>I’m sorry I failed you mother nature, I know that I cannot make it up to you anymore, but one thing’s for sure: you can make a change. Yes you, the person who is watching me right now.</w:t>
+      </w:r>
+    </w:p>
+    <w:p>
+      <w:pPr>
+        <w:spacing w:after="0"/>
+        <w:rPr>
+          <w:noProof/>
+          <w:szCs w:val="28"/>
+        </w:rPr>
+      </w:pPr>
+      <w:r>
+        <w:rPr>
+          <w:noProof/>
+          <w:szCs w:val="28"/>
+        </w:rPr>
+        <w:t xml:space="preserve"> </w:t>
+      </w:r>
+    </w:p>
+    <w:p>
+      <w:pPr>
+        <w:spacing w:after="0"/>
+        <w:jc w:val="center"/>
+        <w:rPr>
+          <w:i/>
+          <w:color w:val="ED7D31" w:themeColor="accent2"/>
+          <w:szCs w:val="28"/>
+        </w:rPr>
+      </w:pPr>
+      <w:r>
+        <w:rPr>
+          <w:i/>
+          <w:color w:val="ED7D31" w:themeColor="accent2"/>
+          <w:szCs w:val="28"/>
+        </w:rPr>
+        <w:t>Maki escapes and breaks the fourth wall.</w:t>
+      </w:r>
+    </w:p>
+    <w:p>
+      <w:pPr>
+        <w:spacing w:after="0"/>
+        <w:jc w:val="center"/>
+        <w:rPr>
+          <w:i/>
+          <w:color w:val="ED7D31" w:themeColor="accent2"/>
+          <w:szCs w:val="28"/>
+        </w:rPr>
+      </w:pPr>
+    </w:p>
+    <w:p>
+      <w:pPr>
+        <w:spacing w:after="0"/>
+        <w:rPr>
+          <w:szCs w:val="28"/>
+        </w:rPr>
+      </w:pPr>
+      <w:r>
+        <w:rPr>
+          <w:szCs w:val="28"/>
+        </w:rPr>
+        <w:t xml:space="preserve">“What goes around comes back around.” Nature is only one, please take care of it </w:t>
+      </w:r>
+      <w:r>
+        <w:rPr>
+          <w:szCs w:val="28"/>
+        </w:rPr>
+        <w:t>for you and for the next generations.</w:t>
+      </w:r>
+    </w:p>
+    <w:p>
+      <w:pPr>
+        <w:spacing w:after="0"/>
+        <w:rPr>
+          <w:szCs w:val="28"/>
+        </w:rPr>
+      </w:pPr>
+    </w:p>
+    <w:p>
+      <w:pPr>
+        <w:spacing w:after="0"/>
+        <w:jc w:val="center"/>
+        <w:rPr>
+          <w:szCs w:val="28"/>
+        </w:rPr>
+      </w:pPr>
+      <w:r>
+        <w:rPr>
+          <w:i/>
+          <w:color w:val="ED7D31" w:themeColor="accent2"/>
+          <w:szCs w:val="28"/>
+        </w:rPr>
+        <w:t>That fourth wall screen fades into black and we’re back at the laptop scene again (scene 0)</w:t>
+      </w:r>
+    </w:p>
+    <w:p>
+      <w:pPr>
+        <w:spacing w:after="0"/>
+        <w:rPr>
+          <w:szCs w:val="28"/>
+        </w:rPr>
+      </w:pPr>
+    </w:p>
+    <w:p>
+      <w:pPr>
+        <w:spacing w:after="0"/>
+        <w:jc w:val="center"/>
+        <w:rPr>
+          <w:szCs w:val="28"/>
+        </w:rPr>
+      </w:pPr>
+      <w:r>
+        <w:rPr>
+          <w:b/>
+          <w:szCs w:val="28"/>
+        </w:rPr>
+        <w:t xml:space="preserve">Scene </w:t>
+      </w:r>
+      <w:r>
+        <w:rPr>
+          <w:b/>
+          <w:szCs w:val="28"/>
+        </w:rPr>
+        <w:t>11:</w:t>
+      </w:r>
+      <w:r>
+        <w:rPr>
+          <w:b/>
+          <w:szCs w:val="28"/>
+        </w:rPr>
+        <w:t xml:space="preserve"> </w:t>
+      </w:r>
+      <w:r>
+        <w:rPr>
+          <w:b/>
+          <w:szCs w:val="28"/>
+        </w:rPr>
+        <w:t>Revelation.</w:t>
+      </w:r>
+    </w:p>
+    <w:p>
+      <w:pPr>
+        <w:spacing w:after="0"/>
+        <w:rPr>
+          <w:szCs w:val="28"/>
+        </w:rPr>
+      </w:pPr>
+      <w:r>
+        <w:rPr>
+          <w:szCs w:val="28"/>
+        </w:rPr>
+        <w:t>By the time I am typing my experience, I hope that someone out there would see this and help save the humanity.</w:t>
+      </w:r>
+    </w:p>
+    <w:p>
+      <w:pPr>
+        <w:spacing w:after="0"/>
+        <w:rPr>
+          <w:szCs w:val="28"/>
+        </w:rPr>
+      </w:pPr>
+    </w:p>
+    <w:p>
+      <w:pPr>
+        <w:spacing w:after="0"/>
+        <w:jc w:val="center"/>
+        <w:rPr>
+          <w:i/>
+          <w:color w:val="ED7D31" w:themeColor="accent2"/>
+          <w:szCs w:val="28"/>
+        </w:rPr>
+      </w:pPr>
+      <w:r>
+        <w:rPr>
+          <w:i/>
+          <w:color w:val="ED7D31" w:themeColor="accent2"/>
+          <w:szCs w:val="28"/>
+        </w:rPr>
+        <w:t>After exiting the laptop focus, c</w:t>
+      </w:r>
+      <w:r>
+        <w:rPr>
+          <w:i/>
+          <w:color w:val="ED7D31" w:themeColor="accent2"/>
+          <w:szCs w:val="28"/>
+        </w:rPr>
+        <w:t xml:space="preserve">amera zooms out to reveal Maki’s situation: </w:t>
+      </w:r>
+      <w:r>
+        <w:rPr>
+          <w:i/>
+          <w:color w:val="ED7D31" w:themeColor="accent2"/>
+          <w:szCs w:val="28"/>
+        </w:rPr>
+        <w:t>on a devastated house, but still writing on his journal, taking accounts of the things that happened with his life.</w:t>
+      </w:r>
+    </w:p>
+    <w:p>
+      <w:pPr>
+        <w:spacing w:after="0"/>
+        <w:jc w:val="center"/>
+        <w:rPr>
+          <w:i/>
+          <w:color w:val="ED7D31" w:themeColor="accent2"/>
+          <w:szCs w:val="28"/>
+        </w:rPr>
+      </w:pPr>
+    </w:p>
+    <w:p>
+      <w:pPr>
+        <w:spacing w:after="0"/>
+        <w:jc w:val="center"/>
+        <w:rPr>
+          <w:i/>
+          <w:color w:val="ED7D31" w:themeColor="accent2"/>
+          <w:szCs w:val="28"/>
+        </w:rPr>
+      </w:pPr>
+      <w:r>
+        <w:rPr>
+          <w:i/>
+          <w:color w:val="ED7D31" w:themeColor="accent2"/>
+          <w:szCs w:val="28"/>
+        </w:rPr>
+        <w:t>Maybe cue in some ending sound.</w:t>
+      </w:r>
+    </w:p>
+    <w:p>
+      <w:pPr>
+        <w:spacing w:after="0"/>
+        <w:jc w:val="center"/>
+        <w:rPr>
+          <w:i/>
+          <w:color w:val="ED7D31" w:themeColor="accent2"/>
+          <w:szCs w:val="28"/>
+        </w:rPr>
+      </w:pPr>
+    </w:p>
+    <w:p>
+      <w:pPr>
+        <w:spacing w:after="0"/>
+        <w:jc w:val="center"/>
+        <w:rPr>
+          <w:i/>
+          <w:color w:val="ED7D31" w:themeColor="accent2"/>
+          <w:szCs w:val="28"/>
+        </w:rPr>
+      </w:pPr>
+      <w:r>
+        <w:rPr>
+          <w:b/>
+          <w:i/>
+          <w:color w:val="ED7D31" w:themeColor="accent2"/>
+          <w:szCs w:val="28"/>
+          <w:u w:val="single"/>
+        </w:rPr>
+        <w:t xml:space="preserve">Static happens and starts destroying Maki’s world. </w:t>
+      </w:r>
+      <w:r>
+        <w:rPr>
+          <w:b/>
+          <w:i/>
+          <w:color w:val="ED7D31" w:themeColor="accent2"/>
+          <w:szCs w:val="28"/>
+          <w:u w:val="single"/>
+        </w:rPr>
+        <w:t>The e</w:t>
+      </w:r>
+      <w:r>
+        <w:rPr>
+          <w:b/>
+          <w:i/>
+          <w:color w:val="ED7D31" w:themeColor="accent2"/>
+          <w:szCs w:val="28"/>
+          <w:u w:val="single"/>
+        </w:rPr>
+        <w:t>nd</w:t>
+      </w:r>
+      <w:r>
+        <w:rPr>
+          <w:i/>
+          <w:color w:val="ED7D31" w:themeColor="accent2"/>
+          <w:szCs w:val="28"/>
+        </w:rPr>
+        <w:t>.</w:t>
+      </w:r>
     </w:p>
     <w:sectPr>
       <w:pgSz w:w="12240" w:h="15840"/>

</xml_diff>